<commit_message>
Refactor: Improve settings initialization and update dependencies
Enhance the `SettingsContext` to prevent hydration mismatches by deferring the loading of user language and theme preferences (from localStorage and browser settings) until after the component mounts. This ensures consistent initial rendering across server and client.

Also:
- Updated various project dependencies to their latest versions (e.g., Radix UI, React Hook Form, TanStack Query, React Email, docx, Lucide React, ESLint).
- Refreshed English and German CV documents (DOCX and PDF).
</commit_message>
<xml_diff>
--- a/public/uwe-schwarz-cv-de-2025-11-14.docx
+++ b/public/uwe-schwarz-cv-de-2025-11-14.docx
@@ -81,190 +81,190 @@
             </w:pPr>
             <w:r>
               <w:rPr>
+                <w:rFonts w:ascii="Space Grotesk" w:cs="Space Grotesk" w:eastAsia="Space Grotesk" w:hAnsi="Space Grotesk"/>
                 <w:b/>
                 <w:bCs/>
                 <w:color w:val="FFFFFF"/>
                 <w:sz w:val="18"/>
                 <w:szCs w:val="18"/>
+              </w:rPr>
+              <w:t xml:space="preserve">Kontakt</w:t>
+            </w:r>
+          </w:p>
+          <w:p>
+            <w:pPr>
+              <w:spacing w:after="100"/>
+            </w:pPr>
+            <w:r>
+              <w:rPr>
+                <w:b/>
+                <w:bCs/>
+                <w:color w:val="FFFFFF"/>
+                <w:sz w:val="18"/>
+                <w:szCs w:val="18"/>
+              </w:rPr>
+              <w:t xml:space="preserve">Email: </w:t>
+            </w:r>
+            <w:r>
+              <w:rPr>
+                <w:color w:val="FFFFFF"/>
+                <w:sz w:val="18"/>
+                <w:szCs w:val="18"/>
+              </w:rPr>
+              <w:t xml:space="preserve">uwe.schwarz@degit.de</w:t>
+            </w:r>
+          </w:p>
+          <w:p>
+            <w:pPr>
+              <w:spacing w:after="100"/>
+            </w:pPr>
+            <w:r>
+              <w:rPr>
+                <w:b/>
+                <w:bCs/>
+                <w:color w:val="FFFFFF"/>
+                <w:sz w:val="18"/>
+                <w:szCs w:val="18"/>
+              </w:rPr>
+              <w:t xml:space="preserve">Phone: </w:t>
+            </w:r>
+            <w:r>
+              <w:rPr>
+                <w:color w:val="FFFFFF"/>
+                <w:sz w:val="18"/>
+                <w:szCs w:val="18"/>
+              </w:rPr>
+              <w:t xml:space="preserve">+49 151 64403667</w:t>
+            </w:r>
+          </w:p>
+          <w:p>
+            <w:pPr>
+              <w:spacing w:after="100"/>
+            </w:pPr>
+            <w:r>
+              <w:rPr>
+                <w:b/>
+                <w:bCs/>
+                <w:color w:val="FFFFFF"/>
+                <w:sz w:val="18"/>
+                <w:szCs w:val="18"/>
+              </w:rPr>
+              <w:t xml:space="preserve">Homepage: </w:t>
+            </w:r>
+            <w:r>
+              <w:rPr>
+                <w:color w:val="FFFFFF"/>
+                <w:sz w:val="18"/>
+                <w:szCs w:val="18"/>
+              </w:rPr>
+              <w:t xml:space="preserve">https://uweschwarz.eu</w:t>
+            </w:r>
+          </w:p>
+          <w:p>
+            <w:pPr>
+              <w:spacing w:after="100"/>
+            </w:pPr>
+            <w:r>
+              <w:rPr>
+                <w:b/>
+                <w:bCs/>
+                <w:color w:val="FFFFFF"/>
+                <w:sz w:val="18"/>
+                <w:szCs w:val="18"/>
+              </w:rPr>
+              <w:t xml:space="preserve">LinkedIn: </w:t>
+            </w:r>
+            <w:r>
+              <w:rPr>
+                <w:color w:val="FFFFFF"/>
+                <w:sz w:val="18"/>
+                <w:szCs w:val="18"/>
+              </w:rPr>
+              <w:t xml:space="preserve">https://www.linkedin.com/in/uwe-schwarz-282531294</w:t>
+            </w:r>
+          </w:p>
+          <w:p>
+            <w:pPr>
+              <w:spacing w:after="100"/>
+            </w:pPr>
+            <w:r>
+              <w:rPr>
+                <w:b/>
+                <w:bCs/>
+                <w:color w:val="FFFFFF"/>
+                <w:sz w:val="18"/>
+                <w:szCs w:val="18"/>
+              </w:rPr>
+              <w:t xml:space="preserve">Xing: </w:t>
+            </w:r>
+            <w:r>
+              <w:rPr>
+                <w:color w:val="FFFFFF"/>
+                <w:sz w:val="18"/>
+                <w:szCs w:val="18"/>
+              </w:rPr>
+              <w:t xml:space="preserve">https://www.xing.com/profile/Uwe_Schwarz72</w:t>
+            </w:r>
+          </w:p>
+          <w:p>
+            <w:pPr>
+              <w:spacing w:after="100"/>
+            </w:pPr>
+            <w:r>
+              <w:rPr>
+                <w:b/>
+                <w:bCs/>
+                <w:color w:val="FFFFFF"/>
+                <w:sz w:val="18"/>
+                <w:szCs w:val="18"/>
+              </w:rPr>
+              <w:t xml:space="preserve">Birthday: </w:t>
+            </w:r>
+            <w:r>
+              <w:rPr>
+                <w:color w:val="FFFFFF"/>
+                <w:sz w:val="18"/>
+                <w:szCs w:val="18"/>
+              </w:rPr>
+              <w:t xml:space="preserve">1978-02-19</w:t>
+            </w:r>
+          </w:p>
+          <w:p>
+            <w:pPr>
+              <w:spacing w:after="100"/>
+            </w:pPr>
+            <w:r>
+              <w:rPr>
+                <w:b/>
+                <w:bCs/>
+                <w:color w:val="FFFFFF"/>
+                <w:sz w:val="18"/>
+                <w:szCs w:val="18"/>
+              </w:rPr>
+              <w:t xml:space="preserve">Address: </w:t>
+            </w:r>
+            <w:r>
+              <w:rPr>
+                <w:color w:val="FFFFFF"/>
+                <w:sz w:val="18"/>
+                <w:szCs w:val="18"/>
+              </w:rPr>
+              <w:t xml:space="preserve">Uhlandstr. 20, 67069 Ludwigshafen</w:t>
+            </w:r>
+          </w:p>
+          <w:p/>
+          <w:p>
+            <w:pPr>
+              <w:spacing w:after="100"/>
+            </w:pPr>
+            <w:r>
+              <w:rPr>
                 <w:rFonts w:ascii="Space Grotesk" w:cs="Space Grotesk" w:eastAsia="Space Grotesk" w:hAnsi="Space Grotesk"/>
-              </w:rPr>
-              <w:t xml:space="preserve">Kontakt</w:t>
-            </w:r>
-          </w:p>
-          <w:p>
-            <w:pPr>
-              <w:spacing w:after="100"/>
-            </w:pPr>
-            <w:r>
-              <w:rPr>
                 <w:b/>
                 <w:bCs/>
                 <w:color w:val="FFFFFF"/>
                 <w:sz w:val="18"/>
                 <w:szCs w:val="18"/>
-              </w:rPr>
-              <w:t xml:space="preserve">Email: </w:t>
-            </w:r>
-            <w:r>
-              <w:rPr>
-                <w:color w:val="FFFFFF"/>
-                <w:sz w:val="18"/>
-                <w:szCs w:val="18"/>
-              </w:rPr>
-              <w:t xml:space="preserve">uwe.schwarz@degit.de</w:t>
-            </w:r>
-          </w:p>
-          <w:p>
-            <w:pPr>
-              <w:spacing w:after="100"/>
-            </w:pPr>
-            <w:r>
-              <w:rPr>
-                <w:b/>
-                <w:bCs/>
-                <w:color w:val="FFFFFF"/>
-                <w:sz w:val="18"/>
-                <w:szCs w:val="18"/>
-              </w:rPr>
-              <w:t xml:space="preserve">Phone: </w:t>
-            </w:r>
-            <w:r>
-              <w:rPr>
-                <w:color w:val="FFFFFF"/>
-                <w:sz w:val="18"/>
-                <w:szCs w:val="18"/>
-              </w:rPr>
-              <w:t xml:space="preserve">+49 151 64403667</w:t>
-            </w:r>
-          </w:p>
-          <w:p>
-            <w:pPr>
-              <w:spacing w:after="100"/>
-            </w:pPr>
-            <w:r>
-              <w:rPr>
-                <w:b/>
-                <w:bCs/>
-                <w:color w:val="FFFFFF"/>
-                <w:sz w:val="18"/>
-                <w:szCs w:val="18"/>
-              </w:rPr>
-              <w:t xml:space="preserve">Homepage: </w:t>
-            </w:r>
-            <w:r>
-              <w:rPr>
-                <w:color w:val="FFFFFF"/>
-                <w:sz w:val="18"/>
-                <w:szCs w:val="18"/>
-              </w:rPr>
-              <w:t xml:space="preserve">https://uweschwarz.eu</w:t>
-            </w:r>
-          </w:p>
-          <w:p>
-            <w:pPr>
-              <w:spacing w:after="100"/>
-            </w:pPr>
-            <w:r>
-              <w:rPr>
-                <w:b/>
-                <w:bCs/>
-                <w:color w:val="FFFFFF"/>
-                <w:sz w:val="18"/>
-                <w:szCs w:val="18"/>
-              </w:rPr>
-              <w:t xml:space="preserve">LinkedIn: </w:t>
-            </w:r>
-            <w:r>
-              <w:rPr>
-                <w:color w:val="FFFFFF"/>
-                <w:sz w:val="18"/>
-                <w:szCs w:val="18"/>
-              </w:rPr>
-              <w:t xml:space="preserve">https://www.linkedin.com/in/uwe-schwarz-282531294</w:t>
-            </w:r>
-          </w:p>
-          <w:p>
-            <w:pPr>
-              <w:spacing w:after="100"/>
-            </w:pPr>
-            <w:r>
-              <w:rPr>
-                <w:b/>
-                <w:bCs/>
-                <w:color w:val="FFFFFF"/>
-                <w:sz w:val="18"/>
-                <w:szCs w:val="18"/>
-              </w:rPr>
-              <w:t xml:space="preserve">Xing: </w:t>
-            </w:r>
-            <w:r>
-              <w:rPr>
-                <w:color w:val="FFFFFF"/>
-                <w:sz w:val="18"/>
-                <w:szCs w:val="18"/>
-              </w:rPr>
-              <w:t xml:space="preserve">https://www.xing.com/profile/Uwe_Schwarz72</w:t>
-            </w:r>
-          </w:p>
-          <w:p>
-            <w:pPr>
-              <w:spacing w:after="100"/>
-            </w:pPr>
-            <w:r>
-              <w:rPr>
-                <w:b/>
-                <w:bCs/>
-                <w:color w:val="FFFFFF"/>
-                <w:sz w:val="18"/>
-                <w:szCs w:val="18"/>
-              </w:rPr>
-              <w:t xml:space="preserve">Birthday: </w:t>
-            </w:r>
-            <w:r>
-              <w:rPr>
-                <w:color w:val="FFFFFF"/>
-                <w:sz w:val="18"/>
-                <w:szCs w:val="18"/>
-              </w:rPr>
-              <w:t xml:space="preserve">1978-02-19</w:t>
-            </w:r>
-          </w:p>
-          <w:p>
-            <w:pPr>
-              <w:spacing w:after="100"/>
-            </w:pPr>
-            <w:r>
-              <w:rPr>
-                <w:b/>
-                <w:bCs/>
-                <w:color w:val="FFFFFF"/>
-                <w:sz w:val="18"/>
-                <w:szCs w:val="18"/>
-              </w:rPr>
-              <w:t xml:space="preserve">Address: </w:t>
-            </w:r>
-            <w:r>
-              <w:rPr>
-                <w:color w:val="FFFFFF"/>
-                <w:sz w:val="18"/>
-                <w:szCs w:val="18"/>
-              </w:rPr>
-              <w:t xml:space="preserve">Uhlandstr. 20, 67069 Ludwigshafen</w:t>
-            </w:r>
-          </w:p>
-          <w:p/>
-          <w:p>
-            <w:pPr>
-              <w:spacing w:after="100"/>
-            </w:pPr>
-            <w:r>
-              <w:rPr>
-                <w:b/>
-                <w:bCs/>
-                <w:color w:val="FFFFFF"/>
-                <w:sz w:val="18"/>
-                <w:szCs w:val="18"/>
-                <w:rFonts w:ascii="Space Grotesk" w:cs="Space Grotesk" w:eastAsia="Space Grotesk" w:hAnsi="Space Grotesk"/>
               </w:rPr>
               <w:t xml:space="preserve">Sprachen</w:t>
             </w:r>
@@ -306,12 +306,12 @@
             </w:pPr>
             <w:r>
               <w:rPr>
+                <w:rFonts w:ascii="Space Grotesk" w:cs="Space Grotesk" w:eastAsia="Space Grotesk" w:hAnsi="Space Grotesk"/>
                 <w:b/>
                 <w:bCs/>
                 <w:color w:val="07090B"/>
                 <w:sz w:val="44"/>
                 <w:szCs w:val="44"/>
-                <w:rFonts w:ascii="Space Grotesk" w:cs="Space Grotesk" w:eastAsia="Space Grotesk" w:hAnsi="Space Grotesk"/>
               </w:rPr>
               <w:t xml:space="preserve">Uwe Schwarz</w:t>
             </w:r>
@@ -3007,8 +3007,8 @@
     <w:uiPriority w:val="99"/>
     <w:unhideWhenUsed/>
     <w:rPr>
+      <w:color w:val="0563C1"/>
       <w:u w:val="single"/>
-      <w:color w:val="0563C1"/>
     </w:rPr>
   </w:style>
   <w:style w:type="character" w:styleId="FootnoteReference">

</xml_diff>